<commit_message>
sprint 1 t/m 3 toegevoegd
</commit_message>
<xml_diff>
--- a/Documentatie/Verslag projectmanagment/Opdracht Scrum.docx
+++ b/Documentatie/Verslag projectmanagment/Opdracht Scrum.docx
@@ -525,8 +525,6 @@
           <w:lang w:val="nl-NL"/>
         </w:rPr>
       </w:pPr>
-      <w:bookmarkStart w:id="0" w:name="_GoBack"/>
-      <w:bookmarkEnd w:id="0"/>
     </w:p>
     <w:p>
       <w:pPr>
@@ -657,6 +655,19 @@
     </w:p>
     <w:p>
       <w:pPr>
+        <w:rPr>
+          <w:lang w:val="nl-NL"/>
+        </w:rPr>
+      </w:pPr>
+      <w:r>
+        <w:rPr>
+          <w:lang w:val="nl-NL"/>
+        </w:rPr>
+        <w:t>Sprint 1 :</w:t>
+      </w:r>
+    </w:p>
+    <w:p>
+      <w:pPr>
         <w:pStyle w:val="Lijstalinea"/>
         <w:numPr>
           <w:ilvl w:val="0"/>
@@ -676,6 +687,26 @@
     <w:p>
       <w:pPr>
         <w:pStyle w:val="Lijstalinea"/>
+        <w:ind w:left="1440"/>
+        <w:rPr>
+          <w:lang w:val="nl-NL"/>
+        </w:rPr>
+      </w:pPr>
+      <w:bookmarkStart w:id="0" w:name="_GoBack"/>
+      <w:bookmarkEnd w:id="0"/>
+    </w:p>
+    <w:p>
+      <w:pPr>
+        <w:pStyle w:val="Lijstalinea"/>
+        <w:ind w:left="1440"/>
+        <w:rPr>
+          <w:lang w:val="nl-NL"/>
+        </w:rPr>
+      </w:pPr>
+    </w:p>
+    <w:p>
+      <w:pPr>
+        <w:pStyle w:val="Lijstalinea"/>
         <w:numPr>
           <w:ilvl w:val="0"/>
           <w:numId w:val="3"/>
@@ -690,6 +721,162 @@
         </w:rPr>
         <w:t>Wat kan beter:</w:t>
       </w:r>
+    </w:p>
+    <w:p>
+      <w:pPr>
+        <w:rPr>
+          <w:lang w:val="nl-NL"/>
+        </w:rPr>
+      </w:pPr>
+      <w:r>
+        <w:rPr>
+          <w:lang w:val="nl-NL"/>
+        </w:rPr>
+        <w:t xml:space="preserve">Sprint </w:t>
+      </w:r>
+      <w:r>
+        <w:rPr>
+          <w:lang w:val="nl-NL"/>
+        </w:rPr>
+        <w:t>2</w:t>
+      </w:r>
+      <w:r>
+        <w:rPr>
+          <w:lang w:val="nl-NL"/>
+        </w:rPr>
+        <w:t xml:space="preserve"> :</w:t>
+      </w:r>
+    </w:p>
+    <w:p>
+      <w:pPr>
+        <w:pStyle w:val="Lijstalinea"/>
+        <w:numPr>
+          <w:ilvl w:val="0"/>
+          <w:numId w:val="6"/>
+        </w:numPr>
+        <w:rPr>
+          <w:lang w:val="nl-NL"/>
+        </w:rPr>
+      </w:pPr>
+      <w:r>
+        <w:rPr>
+          <w:lang w:val="nl-NL"/>
+        </w:rPr>
+        <w:t>Wat ging goed:</w:t>
+      </w:r>
+    </w:p>
+    <w:p>
+      <w:pPr>
+        <w:pStyle w:val="Lijstalinea"/>
+        <w:ind w:left="1440"/>
+        <w:rPr>
+          <w:lang w:val="nl-NL"/>
+        </w:rPr>
+      </w:pPr>
+    </w:p>
+    <w:p>
+      <w:pPr>
+        <w:pStyle w:val="Lijstalinea"/>
+        <w:numPr>
+          <w:ilvl w:val="0"/>
+          <w:numId w:val="6"/>
+        </w:numPr>
+        <w:rPr>
+          <w:lang w:val="nl-NL"/>
+        </w:rPr>
+      </w:pPr>
+      <w:r>
+        <w:rPr>
+          <w:lang w:val="nl-NL"/>
+        </w:rPr>
+        <w:t>Wat kan beter:</w:t>
+      </w:r>
+    </w:p>
+    <w:p>
+      <w:pPr>
+        <w:rPr>
+          <w:lang w:val="nl-NL"/>
+        </w:rPr>
+      </w:pPr>
+      <w:r>
+        <w:rPr>
+          <w:lang w:val="nl-NL"/>
+        </w:rPr>
+        <w:t xml:space="preserve">Sprint </w:t>
+      </w:r>
+      <w:r>
+        <w:rPr>
+          <w:lang w:val="nl-NL"/>
+        </w:rPr>
+        <w:t>3</w:t>
+      </w:r>
+      <w:r>
+        <w:rPr>
+          <w:lang w:val="nl-NL"/>
+        </w:rPr>
+        <w:t xml:space="preserve"> :</w:t>
+      </w:r>
+    </w:p>
+    <w:p>
+      <w:pPr>
+        <w:pStyle w:val="Lijstalinea"/>
+        <w:numPr>
+          <w:ilvl w:val="0"/>
+          <w:numId w:val="7"/>
+        </w:numPr>
+        <w:rPr>
+          <w:lang w:val="nl-NL"/>
+        </w:rPr>
+      </w:pPr>
+      <w:r>
+        <w:rPr>
+          <w:lang w:val="nl-NL"/>
+        </w:rPr>
+        <w:t>Wat ging goed:</w:t>
+      </w:r>
+    </w:p>
+    <w:p>
+      <w:pPr>
+        <w:pStyle w:val="Lijstalinea"/>
+        <w:ind w:left="1440"/>
+        <w:rPr>
+          <w:lang w:val="nl-NL"/>
+        </w:rPr>
+      </w:pPr>
+    </w:p>
+    <w:p>
+      <w:pPr>
+        <w:pStyle w:val="Lijstalinea"/>
+        <w:numPr>
+          <w:ilvl w:val="0"/>
+          <w:numId w:val="7"/>
+        </w:numPr>
+        <w:rPr>
+          <w:lang w:val="nl-NL"/>
+        </w:rPr>
+      </w:pPr>
+      <w:r>
+        <w:rPr>
+          <w:lang w:val="nl-NL"/>
+        </w:rPr>
+        <w:t>Wat kan beter:</w:t>
+      </w:r>
+    </w:p>
+    <w:p>
+      <w:pPr>
+        <w:rPr>
+          <w:lang w:val="nl-NL"/>
+        </w:rPr>
+      </w:pPr>
+    </w:p>
+    <w:p>
+      <w:pPr>
+        <w:pStyle w:val="Lijstalinea"/>
+        <w:ind w:left="1440"/>
+        <w:rPr>
+          <w:lang w:val="nl-NL"/>
+        </w:rPr>
+      </w:pPr>
     </w:p>
     <w:p>
       <w:pPr>
@@ -1920,6 +2107,178 @@
       </w:pPr>
     </w:lvl>
   </w:abstractNum>
+  <w:abstractNum w:abstractNumId="5" w15:restartNumberingAfterBreak="0">
+    <w:nsid w:val="672828C5"/>
+    <w:multiLevelType w:val="hybridMultilevel"/>
+    <w:tmpl w:val="56DA3ADA"/>
+    <w:lvl w:ilvl="0" w:tplc="04130019">
+      <w:start w:val="1"/>
+      <w:numFmt w:val="lowerLetter"/>
+      <w:lvlText w:val="%1."/>
+      <w:lvlJc w:val="left"/>
+      <w:pPr>
+        <w:ind w:left="1440" w:hanging="360"/>
+      </w:pPr>
+    </w:lvl>
+    <w:lvl w:ilvl="1" w:tplc="08090019" w:tentative="1">
+      <w:start w:val="1"/>
+      <w:numFmt w:val="lowerLetter"/>
+      <w:lvlText w:val="%2."/>
+      <w:lvlJc w:val="left"/>
+      <w:pPr>
+        <w:ind w:left="2160" w:hanging="360"/>
+      </w:pPr>
+    </w:lvl>
+    <w:lvl w:ilvl="2" w:tplc="0809001B" w:tentative="1">
+      <w:start w:val="1"/>
+      <w:numFmt w:val="lowerRoman"/>
+      <w:lvlText w:val="%3."/>
+      <w:lvlJc w:val="right"/>
+      <w:pPr>
+        <w:ind w:left="2880" w:hanging="180"/>
+      </w:pPr>
+    </w:lvl>
+    <w:lvl w:ilvl="3" w:tplc="0809000F" w:tentative="1">
+      <w:start w:val="1"/>
+      <w:numFmt w:val="decimal"/>
+      <w:lvlText w:val="%4."/>
+      <w:lvlJc w:val="left"/>
+      <w:pPr>
+        <w:ind w:left="3600" w:hanging="360"/>
+      </w:pPr>
+    </w:lvl>
+    <w:lvl w:ilvl="4" w:tplc="08090019" w:tentative="1">
+      <w:start w:val="1"/>
+      <w:numFmt w:val="lowerLetter"/>
+      <w:lvlText w:val="%5."/>
+      <w:lvlJc w:val="left"/>
+      <w:pPr>
+        <w:ind w:left="4320" w:hanging="360"/>
+      </w:pPr>
+    </w:lvl>
+    <w:lvl w:ilvl="5" w:tplc="0809001B" w:tentative="1">
+      <w:start w:val="1"/>
+      <w:numFmt w:val="lowerRoman"/>
+      <w:lvlText w:val="%6."/>
+      <w:lvlJc w:val="right"/>
+      <w:pPr>
+        <w:ind w:left="5040" w:hanging="180"/>
+      </w:pPr>
+    </w:lvl>
+    <w:lvl w:ilvl="6" w:tplc="0809000F" w:tentative="1">
+      <w:start w:val="1"/>
+      <w:numFmt w:val="decimal"/>
+      <w:lvlText w:val="%7."/>
+      <w:lvlJc w:val="left"/>
+      <w:pPr>
+        <w:ind w:left="5760" w:hanging="360"/>
+      </w:pPr>
+    </w:lvl>
+    <w:lvl w:ilvl="7" w:tplc="08090019" w:tentative="1">
+      <w:start w:val="1"/>
+      <w:numFmt w:val="lowerLetter"/>
+      <w:lvlText w:val="%8."/>
+      <w:lvlJc w:val="left"/>
+      <w:pPr>
+        <w:ind w:left="6480" w:hanging="360"/>
+      </w:pPr>
+    </w:lvl>
+    <w:lvl w:ilvl="8" w:tplc="0809001B" w:tentative="1">
+      <w:start w:val="1"/>
+      <w:numFmt w:val="lowerRoman"/>
+      <w:lvlText w:val="%9."/>
+      <w:lvlJc w:val="right"/>
+      <w:pPr>
+        <w:ind w:left="7200" w:hanging="180"/>
+      </w:pPr>
+    </w:lvl>
+  </w:abstractNum>
+  <w:abstractNum w:abstractNumId="6" w15:restartNumberingAfterBreak="0">
+    <w:nsid w:val="6BAF6D7B"/>
+    <w:multiLevelType w:val="hybridMultilevel"/>
+    <w:tmpl w:val="56DA3ADA"/>
+    <w:lvl w:ilvl="0" w:tplc="04130019">
+      <w:start w:val="1"/>
+      <w:numFmt w:val="lowerLetter"/>
+      <w:lvlText w:val="%1."/>
+      <w:lvlJc w:val="left"/>
+      <w:pPr>
+        <w:ind w:left="1440" w:hanging="360"/>
+      </w:pPr>
+    </w:lvl>
+    <w:lvl w:ilvl="1" w:tplc="08090019" w:tentative="1">
+      <w:start w:val="1"/>
+      <w:numFmt w:val="lowerLetter"/>
+      <w:lvlText w:val="%2."/>
+      <w:lvlJc w:val="left"/>
+      <w:pPr>
+        <w:ind w:left="2160" w:hanging="360"/>
+      </w:pPr>
+    </w:lvl>
+    <w:lvl w:ilvl="2" w:tplc="0809001B" w:tentative="1">
+      <w:start w:val="1"/>
+      <w:numFmt w:val="lowerRoman"/>
+      <w:lvlText w:val="%3."/>
+      <w:lvlJc w:val="right"/>
+      <w:pPr>
+        <w:ind w:left="2880" w:hanging="180"/>
+      </w:pPr>
+    </w:lvl>
+    <w:lvl w:ilvl="3" w:tplc="0809000F" w:tentative="1">
+      <w:start w:val="1"/>
+      <w:numFmt w:val="decimal"/>
+      <w:lvlText w:val="%4."/>
+      <w:lvlJc w:val="left"/>
+      <w:pPr>
+        <w:ind w:left="3600" w:hanging="360"/>
+      </w:pPr>
+    </w:lvl>
+    <w:lvl w:ilvl="4" w:tplc="08090019" w:tentative="1">
+      <w:start w:val="1"/>
+      <w:numFmt w:val="lowerLetter"/>
+      <w:lvlText w:val="%5."/>
+      <w:lvlJc w:val="left"/>
+      <w:pPr>
+        <w:ind w:left="4320" w:hanging="360"/>
+      </w:pPr>
+    </w:lvl>
+    <w:lvl w:ilvl="5" w:tplc="0809001B" w:tentative="1">
+      <w:start w:val="1"/>
+      <w:numFmt w:val="lowerRoman"/>
+      <w:lvlText w:val="%6."/>
+      <w:lvlJc w:val="right"/>
+      <w:pPr>
+        <w:ind w:left="5040" w:hanging="180"/>
+      </w:pPr>
+    </w:lvl>
+    <w:lvl w:ilvl="6" w:tplc="0809000F" w:tentative="1">
+      <w:start w:val="1"/>
+      <w:numFmt w:val="decimal"/>
+      <w:lvlText w:val="%7."/>
+      <w:lvlJc w:val="left"/>
+      <w:pPr>
+        <w:ind w:left="5760" w:hanging="360"/>
+      </w:pPr>
+    </w:lvl>
+    <w:lvl w:ilvl="7" w:tplc="08090019" w:tentative="1">
+      <w:start w:val="1"/>
+      <w:numFmt w:val="lowerLetter"/>
+      <w:lvlText w:val="%8."/>
+      <w:lvlJc w:val="left"/>
+      <w:pPr>
+        <w:ind w:left="6480" w:hanging="360"/>
+      </w:pPr>
+    </w:lvl>
+    <w:lvl w:ilvl="8" w:tplc="0809001B" w:tentative="1">
+      <w:start w:val="1"/>
+      <w:numFmt w:val="lowerRoman"/>
+      <w:lvlText w:val="%9."/>
+      <w:lvlJc w:val="right"/>
+      <w:pPr>
+        <w:ind w:left="7200" w:hanging="180"/>
+      </w:pPr>
+    </w:lvl>
+  </w:abstractNum>
   <w:num w:numId="1">
     <w:abstractNumId w:val="2"/>
   </w:num>
@@ -1934,6 +2293,12 @@
   </w:num>
   <w:num w:numId="5">
     <w:abstractNumId w:val="3"/>
+  </w:num>
+  <w:num w:numId="6">
+    <w:abstractNumId w:val="6"/>
+  </w:num>
+  <w:num w:numId="7">
+    <w:abstractNumId w:val="5"/>
   </w:num>
 </w:numbering>
 </file>

</xml_diff>

<commit_message>
added retrospective sprint 1
</commit_message>
<xml_diff>
--- a/Documentatie/Verslag projectmanagment/Opdracht Scrum.docx
+++ b/Documentatie/Verslag projectmanagment/Opdracht Scrum.docx
@@ -525,13 +525,6 @@
           <w:lang w:val="nl-NL"/>
         </w:rPr>
       </w:pPr>
-    </w:p>
-    <w:p>
-      <w:pPr>
-        <w:rPr>
-          <w:lang w:val="nl-NL"/>
-        </w:rPr>
-      </w:pPr>
       <w:r>
         <w:rPr>
           <w:lang w:val="nl-NL"/>
@@ -687,22 +680,170 @@
     <w:p>
       <w:pPr>
         <w:pStyle w:val="Lijstalinea"/>
-        <w:ind w:left="1440"/>
-        <w:rPr>
-          <w:lang w:val="nl-NL"/>
-        </w:rPr>
-      </w:pPr>
-      <w:bookmarkStart w:id="0" w:name="_GoBack"/>
-      <w:bookmarkEnd w:id="0"/>
+        <w:numPr>
+          <w:ilvl w:val="0"/>
+          <w:numId w:val="12"/>
+        </w:numPr>
+        <w:rPr>
+          <w:lang w:val="nl-NL"/>
+        </w:rPr>
+      </w:pPr>
+      <w:r>
+        <w:rPr>
+          <w:lang w:val="nl-NL"/>
+        </w:rPr>
+        <w:t>De samenwerking ging prima.</w:t>
+      </w:r>
     </w:p>
     <w:p>
       <w:pPr>
         <w:pStyle w:val="Lijstalinea"/>
-        <w:ind w:left="1440"/>
-        <w:rPr>
-          <w:lang w:val="nl-NL"/>
-        </w:rPr>
-      </w:pPr>
+        <w:numPr>
+          <w:ilvl w:val="0"/>
+          <w:numId w:val="12"/>
+        </w:numPr>
+        <w:rPr>
+          <w:lang w:val="nl-NL"/>
+        </w:rPr>
+      </w:pPr>
+      <w:r>
+        <w:rPr>
+          <w:lang w:val="nl-NL"/>
+        </w:rPr>
+        <w:t>Als iemand iets niet begreep is dit goed uitgelegd door iemand die het wel wist</w:t>
+      </w:r>
+      <w:r>
+        <w:rPr>
+          <w:lang w:val="nl-NL"/>
+        </w:rPr>
+        <w:t>.</w:t>
+      </w:r>
+    </w:p>
+    <w:p>
+      <w:pPr>
+        <w:pStyle w:val="Lijstalinea"/>
+        <w:numPr>
+          <w:ilvl w:val="0"/>
+          <w:numId w:val="12"/>
+        </w:numPr>
+        <w:rPr>
+          <w:lang w:val="nl-NL"/>
+        </w:rPr>
+      </w:pPr>
+      <w:r>
+        <w:rPr>
+          <w:lang w:val="nl-NL"/>
+        </w:rPr>
+        <w:t>Goed ingesprongen toen de scrummaster besloot te stoppen met de opleiding.</w:t>
+      </w:r>
+    </w:p>
+    <w:p>
+      <w:pPr>
+        <w:pStyle w:val="Lijstalinea"/>
+        <w:numPr>
+          <w:ilvl w:val="0"/>
+          <w:numId w:val="12"/>
+        </w:numPr>
+        <w:rPr>
+          <w:lang w:val="nl-NL"/>
+        </w:rPr>
+      </w:pPr>
+      <w:r>
+        <w:rPr>
+          <w:lang w:val="nl-NL"/>
+        </w:rPr>
+        <w:t>De documentatie is goed op gepakt.</w:t>
+      </w:r>
+    </w:p>
+    <w:p>
+      <w:pPr>
+        <w:pStyle w:val="Lijstalinea"/>
+        <w:numPr>
+          <w:ilvl w:val="0"/>
+          <w:numId w:val="12"/>
+        </w:numPr>
+        <w:rPr>
+          <w:lang w:val="nl-NL"/>
+        </w:rPr>
+      </w:pPr>
+      <w:r>
+        <w:rPr>
+          <w:lang w:val="nl-NL"/>
+        </w:rPr>
+        <w:t>We waren goed voorbereid op de sprint qua materiaal</w:t>
+      </w:r>
+      <w:r>
+        <w:rPr>
+          <w:lang w:val="nl-NL"/>
+        </w:rPr>
+        <w:t>(</w:t>
+      </w:r>
+      <w:proofErr w:type="spellStart"/>
+      <w:r>
+        <w:rPr>
+          <w:lang w:val="nl-NL"/>
+        </w:rPr>
+        <w:t>trello</w:t>
+      </w:r>
+      <w:proofErr w:type="spellEnd"/>
+      <w:r>
+        <w:rPr>
+          <w:lang w:val="nl-NL"/>
+        </w:rPr>
+        <w:t>/</w:t>
+      </w:r>
+      <w:proofErr w:type="spellStart"/>
+      <w:r>
+        <w:rPr>
+          <w:lang w:val="nl-NL"/>
+        </w:rPr>
+        <w:t>github</w:t>
+      </w:r>
+      <w:proofErr w:type="spellEnd"/>
+      <w:r>
+        <w:rPr>
+          <w:lang w:val="nl-NL"/>
+        </w:rPr>
+        <w:t xml:space="preserve"> enz.)</w:t>
+      </w:r>
+      <w:r>
+        <w:rPr>
+          <w:lang w:val="nl-NL"/>
+        </w:rPr>
+        <w:t>.</w:t>
+      </w:r>
+    </w:p>
+    <w:p>
+      <w:pPr>
+        <w:pStyle w:val="Lijstalinea"/>
+        <w:numPr>
+          <w:ilvl w:val="0"/>
+          <w:numId w:val="12"/>
+        </w:numPr>
+        <w:rPr>
+          <w:lang w:val="nl-NL"/>
+        </w:rPr>
+      </w:pPr>
+      <w:r>
+        <w:rPr>
+          <w:lang w:val="nl-NL"/>
+        </w:rPr>
+        <w:t xml:space="preserve">Als iemand niet aanwezig was hebben we ervoor gezorgd dat deze persoon toch bij het proces betrokken werd(via </w:t>
+      </w:r>
+      <w:proofErr w:type="spellStart"/>
+      <w:r>
+        <w:rPr>
+          <w:lang w:val="nl-NL"/>
+        </w:rPr>
+        <w:t>discord</w:t>
+      </w:r>
+      <w:proofErr w:type="spellEnd"/>
+      <w:r>
+        <w:rPr>
+          <w:lang w:val="nl-NL"/>
+        </w:rPr>
+        <w:t xml:space="preserve"> bijv.).</w:t>
+      </w:r>
     </w:p>
     <w:p>
       <w:pPr>
@@ -721,30 +862,131 @@
         </w:rPr>
         <w:t>Wat kan beter:</w:t>
       </w:r>
-    </w:p>
-    <w:p>
-      <w:pPr>
-        <w:rPr>
-          <w:lang w:val="nl-NL"/>
-        </w:rPr>
-      </w:pPr>
-      <w:r>
-        <w:rPr>
-          <w:lang w:val="nl-NL"/>
-        </w:rPr>
-        <w:t xml:space="preserve">Sprint </w:t>
-      </w:r>
-      <w:r>
-        <w:rPr>
-          <w:lang w:val="nl-NL"/>
-        </w:rPr>
-        <w:t>2</w:t>
-      </w:r>
-      <w:r>
-        <w:rPr>
-          <w:lang w:val="nl-NL"/>
-        </w:rPr>
-        <w:t xml:space="preserve"> :</w:t>
+      <w:bookmarkStart w:id="0" w:name="_GoBack"/>
+      <w:bookmarkEnd w:id="0"/>
+    </w:p>
+    <w:p>
+      <w:pPr>
+        <w:pStyle w:val="Lijstalinea"/>
+        <w:numPr>
+          <w:ilvl w:val="0"/>
+          <w:numId w:val="11"/>
+        </w:numPr>
+        <w:rPr>
+          <w:lang w:val="nl-NL"/>
+        </w:rPr>
+      </w:pPr>
+      <w:r>
+        <w:rPr>
+          <w:lang w:val="nl-NL"/>
+        </w:rPr>
+        <w:t>De planning kan iets worden verbeterd.</w:t>
+      </w:r>
+    </w:p>
+    <w:p>
+      <w:pPr>
+        <w:pStyle w:val="Lijstalinea"/>
+        <w:numPr>
+          <w:ilvl w:val="0"/>
+          <w:numId w:val="11"/>
+        </w:numPr>
+        <w:rPr>
+          <w:lang w:val="nl-NL"/>
+        </w:rPr>
+      </w:pPr>
+      <w:r>
+        <w:rPr>
+          <w:lang w:val="nl-NL"/>
+        </w:rPr>
+        <w:t>Betere taakverdeling.</w:t>
+      </w:r>
+    </w:p>
+    <w:p>
+      <w:pPr>
+        <w:pStyle w:val="Lijstalinea"/>
+        <w:numPr>
+          <w:ilvl w:val="0"/>
+          <w:numId w:val="11"/>
+        </w:numPr>
+        <w:rPr>
+          <w:lang w:val="nl-NL"/>
+        </w:rPr>
+      </w:pPr>
+      <w:r>
+        <w:rPr>
+          <w:lang w:val="nl-NL"/>
+        </w:rPr>
+        <w:t>Eerder melden dat je afwezig bent(uiterlijk een uur van te voren melden).</w:t>
+      </w:r>
+    </w:p>
+    <w:p>
+      <w:pPr>
+        <w:pStyle w:val="Lijstalinea"/>
+        <w:numPr>
+          <w:ilvl w:val="0"/>
+          <w:numId w:val="11"/>
+        </w:numPr>
+        <w:rPr>
+          <w:lang w:val="nl-NL"/>
+        </w:rPr>
+      </w:pPr>
+      <w:r>
+        <w:rPr>
+          <w:lang w:val="nl-NL"/>
+        </w:rPr>
+        <w:t>Betere communicatie( beter afspraken maken).</w:t>
+      </w:r>
+    </w:p>
+    <w:p>
+      <w:pPr>
+        <w:pStyle w:val="Lijstalinea"/>
+        <w:numPr>
+          <w:ilvl w:val="0"/>
+          <w:numId w:val="11"/>
+        </w:numPr>
+        <w:rPr>
+          <w:lang w:val="nl-NL"/>
+        </w:rPr>
+      </w:pPr>
+      <w:r>
+        <w:rPr>
+          <w:lang w:val="nl-NL"/>
+        </w:rPr>
+        <w:t xml:space="preserve">Beter voorbereiden op het gesprek met de </w:t>
+      </w:r>
+      <w:proofErr w:type="spellStart"/>
+      <w:r>
+        <w:rPr>
+          <w:lang w:val="nl-NL"/>
+        </w:rPr>
+        <w:t>productowner</w:t>
+      </w:r>
+      <w:proofErr w:type="spellEnd"/>
+      <w:r>
+        <w:rPr>
+          <w:lang w:val="nl-NL"/>
+        </w:rPr>
+        <w:t>.</w:t>
+      </w:r>
+    </w:p>
+    <w:p>
+      <w:pPr>
+        <w:rPr>
+          <w:lang w:val="nl-NL"/>
+        </w:rPr>
+      </w:pPr>
+      <w:r>
+        <w:rPr>
+          <w:lang w:val="nl-NL"/>
+        </w:rPr>
+        <w:br w:type="page"/>
+      </w:r>
+      <w:r>
+        <w:rPr>
+          <w:lang w:val="nl-NL"/>
+        </w:rPr>
+        <w:lastRenderedPageBreak/>
+        <w:t>Sprint 2 :</w:t>
       </w:r>
     </w:p>
     <w:p>
@@ -802,19 +1044,7 @@
         <w:rPr>
           <w:lang w:val="nl-NL"/>
         </w:rPr>
-        <w:t xml:space="preserve">Sprint </w:t>
-      </w:r>
-      <w:r>
-        <w:rPr>
-          <w:lang w:val="nl-NL"/>
-        </w:rPr>
-        <w:t>3</w:t>
-      </w:r>
-      <w:r>
-        <w:rPr>
-          <w:lang w:val="nl-NL"/>
-        </w:rPr>
-        <w:t xml:space="preserve"> :</w:t>
+        <w:t>Sprint 3 :</w:t>
       </w:r>
     </w:p>
     <w:p>
@@ -871,15 +1101,6 @@
     </w:p>
     <w:p>
       <w:pPr>
-        <w:pStyle w:val="Lijstalinea"/>
-        <w:ind w:left="1440"/>
-        <w:rPr>
-          <w:lang w:val="nl-NL"/>
-        </w:rPr>
-      </w:pPr>
-    </w:p>
-    <w:p>
-      <w:pPr>
         <w:rPr>
           <w:lang w:val="nl-NL"/>
         </w:rPr>
@@ -1022,20 +1243,6 @@
         </w:rPr>
         <w:t xml:space="preserve"> screenshots per pagina</w:t>
       </w:r>
-    </w:p>
-    <w:p>
-      <w:pPr>
-        <w:rPr>
-          <w:lang w:val="nl-NL"/>
-        </w:rPr>
-      </w:pPr>
-    </w:p>
-    <w:p>
-      <w:pPr>
-        <w:rPr>
-          <w:lang w:val="nl-NL"/>
-        </w:rPr>
-      </w:pPr>
     </w:p>
     <w:p>
       <w:pPr>
@@ -1847,6 +2054,118 @@
     </w:lvl>
   </w:abstractNum>
   <w:abstractNum w:abstractNumId="2" w15:restartNumberingAfterBreak="0">
+    <w:nsid w:val="14542031"/>
+    <w:multiLevelType w:val="hybridMultilevel"/>
+    <w:tmpl w:val="B030C6D0"/>
+    <w:lvl w:ilvl="0" w:tplc="CCC08728">
+      <w:numFmt w:val="bullet"/>
+      <w:lvlText w:val="-"/>
+      <w:lvlJc w:val="left"/>
+      <w:pPr>
+        <w:ind w:left="1800" w:hanging="360"/>
+      </w:pPr>
+      <w:rPr>
+        <w:rFonts w:ascii="Calibri" w:eastAsiaTheme="minorHAnsi" w:hAnsi="Calibri" w:cs="Calibri" w:hint="default"/>
+      </w:rPr>
+    </w:lvl>
+    <w:lvl w:ilvl="1" w:tplc="04130003" w:tentative="1">
+      <w:start w:val="1"/>
+      <w:numFmt w:val="bullet"/>
+      <w:lvlText w:val="o"/>
+      <w:lvlJc w:val="left"/>
+      <w:pPr>
+        <w:ind w:left="2520" w:hanging="360"/>
+      </w:pPr>
+      <w:rPr>
+        <w:rFonts w:ascii="Courier New" w:hAnsi="Courier New" w:cs="Courier New" w:hint="default"/>
+      </w:rPr>
+    </w:lvl>
+    <w:lvl w:ilvl="2" w:tplc="04130005" w:tentative="1">
+      <w:start w:val="1"/>
+      <w:numFmt w:val="bullet"/>
+      <w:lvlText w:val=""/>
+      <w:lvlJc w:val="left"/>
+      <w:pPr>
+        <w:ind w:left="3240" w:hanging="360"/>
+      </w:pPr>
+      <w:rPr>
+        <w:rFonts w:ascii="Wingdings" w:hAnsi="Wingdings" w:hint="default"/>
+      </w:rPr>
+    </w:lvl>
+    <w:lvl w:ilvl="3" w:tplc="04130001" w:tentative="1">
+      <w:start w:val="1"/>
+      <w:numFmt w:val="bullet"/>
+      <w:lvlText w:val=""/>
+      <w:lvlJc w:val="left"/>
+      <w:pPr>
+        <w:ind w:left="3960" w:hanging="360"/>
+      </w:pPr>
+      <w:rPr>
+        <w:rFonts w:ascii="Symbol" w:hAnsi="Symbol" w:hint="default"/>
+      </w:rPr>
+    </w:lvl>
+    <w:lvl w:ilvl="4" w:tplc="04130003" w:tentative="1">
+      <w:start w:val="1"/>
+      <w:numFmt w:val="bullet"/>
+      <w:lvlText w:val="o"/>
+      <w:lvlJc w:val="left"/>
+      <w:pPr>
+        <w:ind w:left="4680" w:hanging="360"/>
+      </w:pPr>
+      <w:rPr>
+        <w:rFonts w:ascii="Courier New" w:hAnsi="Courier New" w:cs="Courier New" w:hint="default"/>
+      </w:rPr>
+    </w:lvl>
+    <w:lvl w:ilvl="5" w:tplc="04130005" w:tentative="1">
+      <w:start w:val="1"/>
+      <w:numFmt w:val="bullet"/>
+      <w:lvlText w:val=""/>
+      <w:lvlJc w:val="left"/>
+      <w:pPr>
+        <w:ind w:left="5400" w:hanging="360"/>
+      </w:pPr>
+      <w:rPr>
+        <w:rFonts w:ascii="Wingdings" w:hAnsi="Wingdings" w:hint="default"/>
+      </w:rPr>
+    </w:lvl>
+    <w:lvl w:ilvl="6" w:tplc="04130001" w:tentative="1">
+      <w:start w:val="1"/>
+      <w:numFmt w:val="bullet"/>
+      <w:lvlText w:val=""/>
+      <w:lvlJc w:val="left"/>
+      <w:pPr>
+        <w:ind w:left="6120" w:hanging="360"/>
+      </w:pPr>
+      <w:rPr>
+        <w:rFonts w:ascii="Symbol" w:hAnsi="Symbol" w:hint="default"/>
+      </w:rPr>
+    </w:lvl>
+    <w:lvl w:ilvl="7" w:tplc="04130003" w:tentative="1">
+      <w:start w:val="1"/>
+      <w:numFmt w:val="bullet"/>
+      <w:lvlText w:val="o"/>
+      <w:lvlJc w:val="left"/>
+      <w:pPr>
+        <w:ind w:left="6840" w:hanging="360"/>
+      </w:pPr>
+      <w:rPr>
+        <w:rFonts w:ascii="Courier New" w:hAnsi="Courier New" w:cs="Courier New" w:hint="default"/>
+      </w:rPr>
+    </w:lvl>
+    <w:lvl w:ilvl="8" w:tplc="04130005" w:tentative="1">
+      <w:start w:val="1"/>
+      <w:numFmt w:val="bullet"/>
+      <w:lvlText w:val=""/>
+      <w:lvlJc w:val="left"/>
+      <w:pPr>
+        <w:ind w:left="7560" w:hanging="360"/>
+      </w:pPr>
+      <w:rPr>
+        <w:rFonts w:ascii="Wingdings" w:hAnsi="Wingdings" w:hint="default"/>
+      </w:rPr>
+    </w:lvl>
+  </w:abstractNum>
+  <w:abstractNum w:abstractNumId="3" w15:restartNumberingAfterBreak="0">
     <w:nsid w:val="16EF7C0D"/>
     <w:multiLevelType w:val="hybridMultilevel"/>
     <w:tmpl w:val="AFC6DF70"/>
@@ -1932,7 +2251,7 @@
       </w:pPr>
     </w:lvl>
   </w:abstractNum>
-  <w:abstractNum w:abstractNumId="3" w15:restartNumberingAfterBreak="0">
+  <w:abstractNum w:abstractNumId="4" w15:restartNumberingAfterBreak="0">
     <w:nsid w:val="1E0A0A60"/>
     <w:multiLevelType w:val="hybridMultilevel"/>
     <w:tmpl w:val="41327FF6"/>
@@ -2021,7 +2340,119 @@
       </w:pPr>
     </w:lvl>
   </w:abstractNum>
-  <w:abstractNum w:abstractNumId="4" w15:restartNumberingAfterBreak="0">
+  <w:abstractNum w:abstractNumId="5" w15:restartNumberingAfterBreak="0">
+    <w:nsid w:val="4B6A6D4D"/>
+    <w:multiLevelType w:val="hybridMultilevel"/>
+    <w:tmpl w:val="937EB8E0"/>
+    <w:lvl w:ilvl="0" w:tplc="5324E310">
+      <w:numFmt w:val="bullet"/>
+      <w:lvlText w:val="-"/>
+      <w:lvlJc w:val="left"/>
+      <w:pPr>
+        <w:ind w:left="1800" w:hanging="360"/>
+      </w:pPr>
+      <w:rPr>
+        <w:rFonts w:ascii="Calibri" w:eastAsiaTheme="minorHAnsi" w:hAnsi="Calibri" w:cs="Calibri" w:hint="default"/>
+      </w:rPr>
+    </w:lvl>
+    <w:lvl w:ilvl="1" w:tplc="04130003" w:tentative="1">
+      <w:start w:val="1"/>
+      <w:numFmt w:val="bullet"/>
+      <w:lvlText w:val="o"/>
+      <w:lvlJc w:val="left"/>
+      <w:pPr>
+        <w:ind w:left="2520" w:hanging="360"/>
+      </w:pPr>
+      <w:rPr>
+        <w:rFonts w:ascii="Courier New" w:hAnsi="Courier New" w:cs="Courier New" w:hint="default"/>
+      </w:rPr>
+    </w:lvl>
+    <w:lvl w:ilvl="2" w:tplc="04130005" w:tentative="1">
+      <w:start w:val="1"/>
+      <w:numFmt w:val="bullet"/>
+      <w:lvlText w:val=""/>
+      <w:lvlJc w:val="left"/>
+      <w:pPr>
+        <w:ind w:left="3240" w:hanging="360"/>
+      </w:pPr>
+      <w:rPr>
+        <w:rFonts w:ascii="Wingdings" w:hAnsi="Wingdings" w:hint="default"/>
+      </w:rPr>
+    </w:lvl>
+    <w:lvl w:ilvl="3" w:tplc="04130001" w:tentative="1">
+      <w:start w:val="1"/>
+      <w:numFmt w:val="bullet"/>
+      <w:lvlText w:val=""/>
+      <w:lvlJc w:val="left"/>
+      <w:pPr>
+        <w:ind w:left="3960" w:hanging="360"/>
+      </w:pPr>
+      <w:rPr>
+        <w:rFonts w:ascii="Symbol" w:hAnsi="Symbol" w:hint="default"/>
+      </w:rPr>
+    </w:lvl>
+    <w:lvl w:ilvl="4" w:tplc="04130003" w:tentative="1">
+      <w:start w:val="1"/>
+      <w:numFmt w:val="bullet"/>
+      <w:lvlText w:val="o"/>
+      <w:lvlJc w:val="left"/>
+      <w:pPr>
+        <w:ind w:left="4680" w:hanging="360"/>
+      </w:pPr>
+      <w:rPr>
+        <w:rFonts w:ascii="Courier New" w:hAnsi="Courier New" w:cs="Courier New" w:hint="default"/>
+      </w:rPr>
+    </w:lvl>
+    <w:lvl w:ilvl="5" w:tplc="04130005" w:tentative="1">
+      <w:start w:val="1"/>
+      <w:numFmt w:val="bullet"/>
+      <w:lvlText w:val=""/>
+      <w:lvlJc w:val="left"/>
+      <w:pPr>
+        <w:ind w:left="5400" w:hanging="360"/>
+      </w:pPr>
+      <w:rPr>
+        <w:rFonts w:ascii="Wingdings" w:hAnsi="Wingdings" w:hint="default"/>
+      </w:rPr>
+    </w:lvl>
+    <w:lvl w:ilvl="6" w:tplc="04130001" w:tentative="1">
+      <w:start w:val="1"/>
+      <w:numFmt w:val="bullet"/>
+      <w:lvlText w:val=""/>
+      <w:lvlJc w:val="left"/>
+      <w:pPr>
+        <w:ind w:left="6120" w:hanging="360"/>
+      </w:pPr>
+      <w:rPr>
+        <w:rFonts w:ascii="Symbol" w:hAnsi="Symbol" w:hint="default"/>
+      </w:rPr>
+    </w:lvl>
+    <w:lvl w:ilvl="7" w:tplc="04130003" w:tentative="1">
+      <w:start w:val="1"/>
+      <w:numFmt w:val="bullet"/>
+      <w:lvlText w:val="o"/>
+      <w:lvlJc w:val="left"/>
+      <w:pPr>
+        <w:ind w:left="6840" w:hanging="360"/>
+      </w:pPr>
+      <w:rPr>
+        <w:rFonts w:ascii="Courier New" w:hAnsi="Courier New" w:cs="Courier New" w:hint="default"/>
+      </w:rPr>
+    </w:lvl>
+    <w:lvl w:ilvl="8" w:tplc="04130005" w:tentative="1">
+      <w:start w:val="1"/>
+      <w:numFmt w:val="bullet"/>
+      <w:lvlText w:val=""/>
+      <w:lvlJc w:val="left"/>
+      <w:pPr>
+        <w:ind w:left="7560" w:hanging="360"/>
+      </w:pPr>
+      <w:rPr>
+        <w:rFonts w:ascii="Wingdings" w:hAnsi="Wingdings" w:hint="default"/>
+      </w:rPr>
+    </w:lvl>
+  </w:abstractNum>
+  <w:abstractNum w:abstractNumId="6" w15:restartNumberingAfterBreak="0">
     <w:nsid w:val="59695188"/>
     <w:multiLevelType w:val="hybridMultilevel"/>
     <w:tmpl w:val="312CD8C6"/>
@@ -2107,7 +2538,7 @@
       </w:pPr>
     </w:lvl>
   </w:abstractNum>
-  <w:abstractNum w:abstractNumId="5" w15:restartNumberingAfterBreak="0">
+  <w:abstractNum w:abstractNumId="7" w15:restartNumberingAfterBreak="0">
     <w:nsid w:val="672828C5"/>
     <w:multiLevelType w:val="hybridMultilevel"/>
     <w:tmpl w:val="56DA3ADA"/>
@@ -2193,7 +2624,119 @@
       </w:pPr>
     </w:lvl>
   </w:abstractNum>
-  <w:abstractNum w:abstractNumId="6" w15:restartNumberingAfterBreak="0">
+  <w:abstractNum w:abstractNumId="8" w15:restartNumberingAfterBreak="0">
+    <w:nsid w:val="6B932BB2"/>
+    <w:multiLevelType w:val="hybridMultilevel"/>
+    <w:tmpl w:val="9E082622"/>
+    <w:lvl w:ilvl="0" w:tplc="05E6B6B4">
+      <w:numFmt w:val="bullet"/>
+      <w:lvlText w:val="-"/>
+      <w:lvlJc w:val="left"/>
+      <w:pPr>
+        <w:ind w:left="720" w:hanging="360"/>
+      </w:pPr>
+      <w:rPr>
+        <w:rFonts w:ascii="Calibri" w:eastAsiaTheme="minorHAnsi" w:hAnsi="Calibri" w:cs="Calibri" w:hint="default"/>
+      </w:rPr>
+    </w:lvl>
+    <w:lvl w:ilvl="1" w:tplc="04130003" w:tentative="1">
+      <w:start w:val="1"/>
+      <w:numFmt w:val="bullet"/>
+      <w:lvlText w:val="o"/>
+      <w:lvlJc w:val="left"/>
+      <w:pPr>
+        <w:ind w:left="1440" w:hanging="360"/>
+      </w:pPr>
+      <w:rPr>
+        <w:rFonts w:ascii="Courier New" w:hAnsi="Courier New" w:cs="Courier New" w:hint="default"/>
+      </w:rPr>
+    </w:lvl>
+    <w:lvl w:ilvl="2" w:tplc="04130005" w:tentative="1">
+      <w:start w:val="1"/>
+      <w:numFmt w:val="bullet"/>
+      <w:lvlText w:val=""/>
+      <w:lvlJc w:val="left"/>
+      <w:pPr>
+        <w:ind w:left="2160" w:hanging="360"/>
+      </w:pPr>
+      <w:rPr>
+        <w:rFonts w:ascii="Wingdings" w:hAnsi="Wingdings" w:hint="default"/>
+      </w:rPr>
+    </w:lvl>
+    <w:lvl w:ilvl="3" w:tplc="04130001" w:tentative="1">
+      <w:start w:val="1"/>
+      <w:numFmt w:val="bullet"/>
+      <w:lvlText w:val=""/>
+      <w:lvlJc w:val="left"/>
+      <w:pPr>
+        <w:ind w:left="2880" w:hanging="360"/>
+      </w:pPr>
+      <w:rPr>
+        <w:rFonts w:ascii="Symbol" w:hAnsi="Symbol" w:hint="default"/>
+      </w:rPr>
+    </w:lvl>
+    <w:lvl w:ilvl="4" w:tplc="04130003" w:tentative="1">
+      <w:start w:val="1"/>
+      <w:numFmt w:val="bullet"/>
+      <w:lvlText w:val="o"/>
+      <w:lvlJc w:val="left"/>
+      <w:pPr>
+        <w:ind w:left="3600" w:hanging="360"/>
+      </w:pPr>
+      <w:rPr>
+        <w:rFonts w:ascii="Courier New" w:hAnsi="Courier New" w:cs="Courier New" w:hint="default"/>
+      </w:rPr>
+    </w:lvl>
+    <w:lvl w:ilvl="5" w:tplc="04130005" w:tentative="1">
+      <w:start w:val="1"/>
+      <w:numFmt w:val="bullet"/>
+      <w:lvlText w:val=""/>
+      <w:lvlJc w:val="left"/>
+      <w:pPr>
+        <w:ind w:left="4320" w:hanging="360"/>
+      </w:pPr>
+      <w:rPr>
+        <w:rFonts w:ascii="Wingdings" w:hAnsi="Wingdings" w:hint="default"/>
+      </w:rPr>
+    </w:lvl>
+    <w:lvl w:ilvl="6" w:tplc="04130001" w:tentative="1">
+      <w:start w:val="1"/>
+      <w:numFmt w:val="bullet"/>
+      <w:lvlText w:val=""/>
+      <w:lvlJc w:val="left"/>
+      <w:pPr>
+        <w:ind w:left="5040" w:hanging="360"/>
+      </w:pPr>
+      <w:rPr>
+        <w:rFonts w:ascii="Symbol" w:hAnsi="Symbol" w:hint="default"/>
+      </w:rPr>
+    </w:lvl>
+    <w:lvl w:ilvl="7" w:tplc="04130003" w:tentative="1">
+      <w:start w:val="1"/>
+      <w:numFmt w:val="bullet"/>
+      <w:lvlText w:val="o"/>
+      <w:lvlJc w:val="left"/>
+      <w:pPr>
+        <w:ind w:left="5760" w:hanging="360"/>
+      </w:pPr>
+      <w:rPr>
+        <w:rFonts w:ascii="Courier New" w:hAnsi="Courier New" w:cs="Courier New" w:hint="default"/>
+      </w:rPr>
+    </w:lvl>
+    <w:lvl w:ilvl="8" w:tplc="04130005" w:tentative="1">
+      <w:start w:val="1"/>
+      <w:numFmt w:val="bullet"/>
+      <w:lvlText w:val=""/>
+      <w:lvlJc w:val="left"/>
+      <w:pPr>
+        <w:ind w:left="6480" w:hanging="360"/>
+      </w:pPr>
+      <w:rPr>
+        <w:rFonts w:ascii="Wingdings" w:hAnsi="Wingdings" w:hint="default"/>
+      </w:rPr>
+    </w:lvl>
+  </w:abstractNum>
+  <w:abstractNum w:abstractNumId="9" w15:restartNumberingAfterBreak="0">
     <w:nsid w:val="6BAF6D7B"/>
     <w:multiLevelType w:val="hybridMultilevel"/>
     <w:tmpl w:val="56DA3ADA"/>
@@ -2279,11 +2822,235 @@
       </w:pPr>
     </w:lvl>
   </w:abstractNum>
+  <w:abstractNum w:abstractNumId="10" w15:restartNumberingAfterBreak="0">
+    <w:nsid w:val="77FC5C83"/>
+    <w:multiLevelType w:val="hybridMultilevel"/>
+    <w:tmpl w:val="1D605E9E"/>
+    <w:lvl w:ilvl="0" w:tplc="AEC8BCCA">
+      <w:numFmt w:val="bullet"/>
+      <w:lvlText w:val="-"/>
+      <w:lvlJc w:val="left"/>
+      <w:pPr>
+        <w:ind w:left="1800" w:hanging="360"/>
+      </w:pPr>
+      <w:rPr>
+        <w:rFonts w:ascii="Calibri" w:eastAsiaTheme="minorHAnsi" w:hAnsi="Calibri" w:cs="Calibri" w:hint="default"/>
+      </w:rPr>
+    </w:lvl>
+    <w:lvl w:ilvl="1" w:tplc="04130003" w:tentative="1">
+      <w:start w:val="1"/>
+      <w:numFmt w:val="bullet"/>
+      <w:lvlText w:val="o"/>
+      <w:lvlJc w:val="left"/>
+      <w:pPr>
+        <w:ind w:left="2520" w:hanging="360"/>
+      </w:pPr>
+      <w:rPr>
+        <w:rFonts w:ascii="Courier New" w:hAnsi="Courier New" w:cs="Courier New" w:hint="default"/>
+      </w:rPr>
+    </w:lvl>
+    <w:lvl w:ilvl="2" w:tplc="04130005" w:tentative="1">
+      <w:start w:val="1"/>
+      <w:numFmt w:val="bullet"/>
+      <w:lvlText w:val=""/>
+      <w:lvlJc w:val="left"/>
+      <w:pPr>
+        <w:ind w:left="3240" w:hanging="360"/>
+      </w:pPr>
+      <w:rPr>
+        <w:rFonts w:ascii="Wingdings" w:hAnsi="Wingdings" w:hint="default"/>
+      </w:rPr>
+    </w:lvl>
+    <w:lvl w:ilvl="3" w:tplc="04130001" w:tentative="1">
+      <w:start w:val="1"/>
+      <w:numFmt w:val="bullet"/>
+      <w:lvlText w:val=""/>
+      <w:lvlJc w:val="left"/>
+      <w:pPr>
+        <w:ind w:left="3960" w:hanging="360"/>
+      </w:pPr>
+      <w:rPr>
+        <w:rFonts w:ascii="Symbol" w:hAnsi="Symbol" w:hint="default"/>
+      </w:rPr>
+    </w:lvl>
+    <w:lvl w:ilvl="4" w:tplc="04130003" w:tentative="1">
+      <w:start w:val="1"/>
+      <w:numFmt w:val="bullet"/>
+      <w:lvlText w:val="o"/>
+      <w:lvlJc w:val="left"/>
+      <w:pPr>
+        <w:ind w:left="4680" w:hanging="360"/>
+      </w:pPr>
+      <w:rPr>
+        <w:rFonts w:ascii="Courier New" w:hAnsi="Courier New" w:cs="Courier New" w:hint="default"/>
+      </w:rPr>
+    </w:lvl>
+    <w:lvl w:ilvl="5" w:tplc="04130005" w:tentative="1">
+      <w:start w:val="1"/>
+      <w:numFmt w:val="bullet"/>
+      <w:lvlText w:val=""/>
+      <w:lvlJc w:val="left"/>
+      <w:pPr>
+        <w:ind w:left="5400" w:hanging="360"/>
+      </w:pPr>
+      <w:rPr>
+        <w:rFonts w:ascii="Wingdings" w:hAnsi="Wingdings" w:hint="default"/>
+      </w:rPr>
+    </w:lvl>
+    <w:lvl w:ilvl="6" w:tplc="04130001" w:tentative="1">
+      <w:start w:val="1"/>
+      <w:numFmt w:val="bullet"/>
+      <w:lvlText w:val=""/>
+      <w:lvlJc w:val="left"/>
+      <w:pPr>
+        <w:ind w:left="6120" w:hanging="360"/>
+      </w:pPr>
+      <w:rPr>
+        <w:rFonts w:ascii="Symbol" w:hAnsi="Symbol" w:hint="default"/>
+      </w:rPr>
+    </w:lvl>
+    <w:lvl w:ilvl="7" w:tplc="04130003" w:tentative="1">
+      <w:start w:val="1"/>
+      <w:numFmt w:val="bullet"/>
+      <w:lvlText w:val="o"/>
+      <w:lvlJc w:val="left"/>
+      <w:pPr>
+        <w:ind w:left="6840" w:hanging="360"/>
+      </w:pPr>
+      <w:rPr>
+        <w:rFonts w:ascii="Courier New" w:hAnsi="Courier New" w:cs="Courier New" w:hint="default"/>
+      </w:rPr>
+    </w:lvl>
+    <w:lvl w:ilvl="8" w:tplc="04130005" w:tentative="1">
+      <w:start w:val="1"/>
+      <w:numFmt w:val="bullet"/>
+      <w:lvlText w:val=""/>
+      <w:lvlJc w:val="left"/>
+      <w:pPr>
+        <w:ind w:left="7560" w:hanging="360"/>
+      </w:pPr>
+      <w:rPr>
+        <w:rFonts w:ascii="Wingdings" w:hAnsi="Wingdings" w:hint="default"/>
+      </w:rPr>
+    </w:lvl>
+  </w:abstractNum>
+  <w:abstractNum w:abstractNumId="11" w15:restartNumberingAfterBreak="0">
+    <w:nsid w:val="79CC4955"/>
+    <w:multiLevelType w:val="hybridMultilevel"/>
+    <w:tmpl w:val="6674E782"/>
+    <w:lvl w:ilvl="0" w:tplc="88049284">
+      <w:numFmt w:val="bullet"/>
+      <w:lvlText w:val="-"/>
+      <w:lvlJc w:val="left"/>
+      <w:pPr>
+        <w:ind w:left="1800" w:hanging="360"/>
+      </w:pPr>
+      <w:rPr>
+        <w:rFonts w:ascii="Calibri" w:eastAsiaTheme="minorHAnsi" w:hAnsi="Calibri" w:cs="Calibri" w:hint="default"/>
+      </w:rPr>
+    </w:lvl>
+    <w:lvl w:ilvl="1" w:tplc="04130003" w:tentative="1">
+      <w:start w:val="1"/>
+      <w:numFmt w:val="bullet"/>
+      <w:lvlText w:val="o"/>
+      <w:lvlJc w:val="left"/>
+      <w:pPr>
+        <w:ind w:left="2520" w:hanging="360"/>
+      </w:pPr>
+      <w:rPr>
+        <w:rFonts w:ascii="Courier New" w:hAnsi="Courier New" w:cs="Courier New" w:hint="default"/>
+      </w:rPr>
+    </w:lvl>
+    <w:lvl w:ilvl="2" w:tplc="04130005" w:tentative="1">
+      <w:start w:val="1"/>
+      <w:numFmt w:val="bullet"/>
+      <w:lvlText w:val=""/>
+      <w:lvlJc w:val="left"/>
+      <w:pPr>
+        <w:ind w:left="3240" w:hanging="360"/>
+      </w:pPr>
+      <w:rPr>
+        <w:rFonts w:ascii="Wingdings" w:hAnsi="Wingdings" w:hint="default"/>
+      </w:rPr>
+    </w:lvl>
+    <w:lvl w:ilvl="3" w:tplc="04130001" w:tentative="1">
+      <w:start w:val="1"/>
+      <w:numFmt w:val="bullet"/>
+      <w:lvlText w:val=""/>
+      <w:lvlJc w:val="left"/>
+      <w:pPr>
+        <w:ind w:left="3960" w:hanging="360"/>
+      </w:pPr>
+      <w:rPr>
+        <w:rFonts w:ascii="Symbol" w:hAnsi="Symbol" w:hint="default"/>
+      </w:rPr>
+    </w:lvl>
+    <w:lvl w:ilvl="4" w:tplc="04130003" w:tentative="1">
+      <w:start w:val="1"/>
+      <w:numFmt w:val="bullet"/>
+      <w:lvlText w:val="o"/>
+      <w:lvlJc w:val="left"/>
+      <w:pPr>
+        <w:ind w:left="4680" w:hanging="360"/>
+      </w:pPr>
+      <w:rPr>
+        <w:rFonts w:ascii="Courier New" w:hAnsi="Courier New" w:cs="Courier New" w:hint="default"/>
+      </w:rPr>
+    </w:lvl>
+    <w:lvl w:ilvl="5" w:tplc="04130005" w:tentative="1">
+      <w:start w:val="1"/>
+      <w:numFmt w:val="bullet"/>
+      <w:lvlText w:val=""/>
+      <w:lvlJc w:val="left"/>
+      <w:pPr>
+        <w:ind w:left="5400" w:hanging="360"/>
+      </w:pPr>
+      <w:rPr>
+        <w:rFonts w:ascii="Wingdings" w:hAnsi="Wingdings" w:hint="default"/>
+      </w:rPr>
+    </w:lvl>
+    <w:lvl w:ilvl="6" w:tplc="04130001" w:tentative="1">
+      <w:start w:val="1"/>
+      <w:numFmt w:val="bullet"/>
+      <w:lvlText w:val=""/>
+      <w:lvlJc w:val="left"/>
+      <w:pPr>
+        <w:ind w:left="6120" w:hanging="360"/>
+      </w:pPr>
+      <w:rPr>
+        <w:rFonts w:ascii="Symbol" w:hAnsi="Symbol" w:hint="default"/>
+      </w:rPr>
+    </w:lvl>
+    <w:lvl w:ilvl="7" w:tplc="04130003" w:tentative="1">
+      <w:start w:val="1"/>
+      <w:numFmt w:val="bullet"/>
+      <w:lvlText w:val="o"/>
+      <w:lvlJc w:val="left"/>
+      <w:pPr>
+        <w:ind w:left="6840" w:hanging="360"/>
+      </w:pPr>
+      <w:rPr>
+        <w:rFonts w:ascii="Courier New" w:hAnsi="Courier New" w:cs="Courier New" w:hint="default"/>
+      </w:rPr>
+    </w:lvl>
+    <w:lvl w:ilvl="8" w:tplc="04130005" w:tentative="1">
+      <w:start w:val="1"/>
+      <w:numFmt w:val="bullet"/>
+      <w:lvlText w:val=""/>
+      <w:lvlJc w:val="left"/>
+      <w:pPr>
+        <w:ind w:left="7560" w:hanging="360"/>
+      </w:pPr>
+      <w:rPr>
+        <w:rFonts w:ascii="Wingdings" w:hAnsi="Wingdings" w:hint="default"/>
+      </w:rPr>
+    </w:lvl>
+  </w:abstractNum>
   <w:num w:numId="1">
-    <w:abstractNumId w:val="2"/>
+    <w:abstractNumId w:val="3"/>
   </w:num>
   <w:num w:numId="2">
-    <w:abstractNumId w:val="4"/>
+    <w:abstractNumId w:val="6"/>
   </w:num>
   <w:num w:numId="3">
     <w:abstractNumId w:val="0"/>
@@ -2292,13 +3059,28 @@
     <w:abstractNumId w:val="1"/>
   </w:num>
   <w:num w:numId="5">
-    <w:abstractNumId w:val="3"/>
+    <w:abstractNumId w:val="4"/>
   </w:num>
   <w:num w:numId="6">
-    <w:abstractNumId w:val="6"/>
+    <w:abstractNumId w:val="9"/>
   </w:num>
   <w:num w:numId="7">
+    <w:abstractNumId w:val="7"/>
+  </w:num>
+  <w:num w:numId="8">
     <w:abstractNumId w:val="5"/>
+  </w:num>
+  <w:num w:numId="9">
+    <w:abstractNumId w:val="11"/>
+  </w:num>
+  <w:num w:numId="10">
+    <w:abstractNumId w:val="8"/>
+  </w:num>
+  <w:num w:numId="11">
+    <w:abstractNumId w:val="10"/>
+  </w:num>
+  <w:num w:numId="12">
+    <w:abstractNumId w:val="2"/>
   </w:num>
 </w:numbering>
 </file>

</xml_diff>